<commit_message>
Updated resume and interests section.
</commit_message>
<xml_diff>
--- a/resources/CC_Resume_Fall2020.docx
+++ b/resources/CC_Resume_Fall2020.docx
@@ -208,7 +208,7 @@
                 <v:stroke joinstyle="miter"/>
                 <v:path gradientshapeok="t" o:connecttype="rect"/>
               </v:shapetype>
-              <v:shape id="Text Box 6" o:spid="_x0000_s1026" type="#_x0000_t202" style="position:absolute;margin-left:6in;margin-top:-6pt;width:251.05pt;height:57.6pt;z-index:-251652095;visibility:visible;mso-wrap-style:square;mso-width-percent:0;mso-height-percent:0;mso-wrap-distance-left:9pt;mso-wrap-distance-top:3.6pt;mso-wrap-distance-right:9pt;mso-wrap-distance-bottom:3.6pt;mso-position-horizontal:absolute;mso-position-horizontal-relative:page;mso-position-vertical:absolute;mso-position-vertical-relative:margin;mso-width-percent:0;mso-height-percent:0;mso-width-relative:margin;mso-height-relative:margin;v-text-anchor:top" o:gfxdata="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" filled="f" stroked="f">
+              <v:shape id="Text Box 6" o:spid="_x0000_s1026" type="#_x0000_t202" style="position:absolute;margin-left:6in;margin-top:-6pt;width:251.05pt;height:57.6pt;z-index:-251652095;visibility:visible;mso-wrap-style:square;mso-width-percent:0;mso-height-percent:0;mso-wrap-distance-left:9pt;mso-wrap-distance-top:3.6pt;mso-wrap-distance-right:9pt;mso-wrap-distance-bottom:3.6pt;mso-position-horizontal:absolute;mso-position-horizontal-relative:page;mso-position-vertical:absolute;mso-position-vertical-relative:margin;mso-width-percent:0;mso-height-percent:0;mso-width-relative:margin;mso-height-relative:margin;v-text-anchor:top" o:gfxdata="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" filled="f" stroked="f">
                 <v:stroke dashstyle="longDashDotDot"/>
                 <v:textbox>
                   <w:txbxContent>
@@ -441,7 +441,7 @@
                                 <w:sz w:val="18"/>
                                 <w:szCs w:val="18"/>
                               </w:rPr>
-                              <w:t>Ccabada.github.io/portfolio</w:t>
+                              <w:t>Ccabada.com/portfolio</w:t>
                             </w:r>
                           </w:p>
                         </w:txbxContent>
@@ -463,7 +463,7 @@
           </mc:Choice>
           <mc:Fallback>
             <w:pict>
-              <v:shape w14:anchorId="71EECEBF" id="Text Box 2" o:spid="_x0000_s1027" type="#_x0000_t202" style="position:absolute;margin-left:0;margin-top:0;width:309.6pt;height:47.4pt;z-index:-251658239;visibility:visible;mso-wrap-style:square;mso-width-percent:0;mso-height-percent:0;mso-wrap-distance-left:9pt;mso-wrap-distance-top:3.6pt;mso-wrap-distance-right:9pt;mso-wrap-distance-bottom:3.6pt;mso-position-horizontal:center;mso-position-horizontal-relative:margin;mso-position-vertical:top;mso-position-vertical-relative:margin;mso-width-percent:0;mso-height-percent:0;mso-width-relative:margin;mso-height-relative:margin;v-text-anchor:top" o:gfxdata="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" filled="f" stroked="f">
+              <v:shape w14:anchorId="71EECEBF" id="Text Box 2" o:spid="_x0000_s1027" type="#_x0000_t202" style="position:absolute;margin-left:0;margin-top:0;width:309.6pt;height:47.4pt;z-index:-251658239;visibility:visible;mso-wrap-style:square;mso-width-percent:0;mso-height-percent:0;mso-wrap-distance-left:9pt;mso-wrap-distance-top:3.6pt;mso-wrap-distance-right:9pt;mso-wrap-distance-bottom:3.6pt;mso-position-horizontal:center;mso-position-horizontal-relative:margin;mso-position-vertical:top;mso-position-vertical-relative:margin;mso-width-percent:0;mso-height-percent:0;mso-width-relative:margin;mso-height-relative:margin;v-text-anchor:top" o:gfxdata="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" filled="f" stroked="f">
                 <v:stroke dashstyle="longDashDotDot"/>
                 <v:textbox>
                   <w:txbxContent>
@@ -523,7 +523,7 @@
                           <w:sz w:val="18"/>
                           <w:szCs w:val="18"/>
                         </w:rPr>
-                        <w:t>Ccabada.github.io/portfolio</w:t>
+                        <w:t>Ccabada.com/portfolio</w:t>
                       </w:r>
                     </w:p>
                   </w:txbxContent>
@@ -886,7 +886,15 @@
           <w:sz w:val="20"/>
           <w:szCs w:val="18"/>
         </w:rPr>
-        <w:t xml:space="preserve">Overall GPA: </w:t>
+        <w:t>Program</w:t>
+      </w:r>
+      <w:r>
+        <w:rPr>
+          <w:rFonts w:ascii="Times New Roman" w:eastAsia="Adobe Fan Heiti Std B" w:hAnsi="Times New Roman" w:cs="Times New Roman"/>
+          <w:sz w:val="20"/>
+          <w:szCs w:val="18"/>
+        </w:rPr>
+        <w:t xml:space="preserve"> GPA: </w:t>
       </w:r>
       <w:r>
         <w:rPr>
@@ -913,7 +921,7 @@
           <w:sz w:val="20"/>
           <w:szCs w:val="18"/>
         </w:rPr>
-        <w:t>4</w:t>
+        <w:t>6</w:t>
       </w:r>
       <w:r>
         <w:rPr>
@@ -1125,6 +1133,15 @@
           <w:szCs w:val="18"/>
         </w:rPr>
       </w:pPr>
+      <w:r>
+        <w:rPr>
+          <w:rFonts w:ascii="Times New Roman" w:eastAsia="Adobe Fan Heiti Std B" w:hAnsi="Times New Roman" w:cs="Times New Roman"/>
+          <w:b/>
+          <w:sz w:val="20"/>
+          <w:szCs w:val="18"/>
+        </w:rPr>
+        <w:t xml:space="preserve">NASA NIRO </w:t>
+      </w:r>
       <w:r>
         <w:rPr>
           <w:rFonts w:ascii="Times New Roman" w:eastAsia="Adobe Fan Heiti Std B" w:hAnsi="Times New Roman" w:cs="Times New Roman"/>
@@ -1267,7 +1284,9 @@
         <w:ind w:firstLine="180"/>
         <w:contextualSpacing/>
         <w:rPr>
-          <w:sz w:val="24"/>
+          <w:rFonts w:ascii="Times New Roman" w:eastAsia="Adobe Fan Heiti Std B" w:hAnsi="Times New Roman" w:cs="Times New Roman"/>
+          <w:sz w:val="20"/>
+          <w:szCs w:val="18"/>
         </w:rPr>
       </w:pPr>
       <w:r>
@@ -1360,193 +1379,79 @@
           <w:sz w:val="20"/>
           <w:szCs w:val="18"/>
         </w:rPr>
-        <w:t xml:space="preserve">Responsible for </w:t>
-      </w:r>
-      <w:r>
-        <w:rPr>
-          <w:rFonts w:ascii="Times New Roman" w:eastAsia="Adobe Fan Heiti Std B" w:hAnsi="Times New Roman" w:cs="Times New Roman"/>
-          <w:sz w:val="20"/>
-          <w:szCs w:val="18"/>
-        </w:rPr>
-        <w:t xml:space="preserve">integrating </w:t>
-      </w:r>
-      <w:r>
-        <w:rPr>
-          <w:rFonts w:ascii="Times New Roman" w:eastAsia="Adobe Fan Heiti Std B" w:hAnsi="Times New Roman" w:cs="Times New Roman"/>
-          <w:sz w:val="20"/>
-          <w:szCs w:val="18"/>
-        </w:rPr>
-        <w:t xml:space="preserve">and maintaining </w:t>
-      </w:r>
-      <w:r>
-        <w:rPr>
-          <w:rFonts w:ascii="Times New Roman" w:eastAsia="Adobe Fan Heiti Std B" w:hAnsi="Times New Roman" w:cs="Times New Roman"/>
-          <w:sz w:val="20"/>
-          <w:szCs w:val="18"/>
-        </w:rPr>
-        <w:t>2 Mongo databases to feed a</w:t>
-      </w:r>
-      <w:r>
-        <w:rPr>
-          <w:rFonts w:ascii="Times New Roman" w:eastAsia="Adobe Fan Heiti Std B" w:hAnsi="Times New Roman" w:cs="Times New Roman"/>
-          <w:sz w:val="20"/>
-          <w:szCs w:val="18"/>
-        </w:rPr>
-        <w:t xml:space="preserve"> data visualization</w:t>
-      </w:r>
-      <w:r>
-        <w:rPr>
-          <w:rFonts w:ascii="Times New Roman" w:eastAsia="Adobe Fan Heiti Std B" w:hAnsi="Times New Roman" w:cs="Times New Roman"/>
-          <w:sz w:val="20"/>
-          <w:szCs w:val="18"/>
-        </w:rPr>
-        <w:t xml:space="preserve"> web application.</w:t>
-      </w:r>
-    </w:p>
-    <w:p>
-      <w:pPr>
-        <w:pBdr>
-          <w:top w:val="single" w:sz="6" w:space="1" w:color="auto"/>
-          <w:bottom w:val="single" w:sz="6" w:space="0" w:color="auto"/>
-        </w:pBdr>
-        <w:tabs>
-          <w:tab w:val="right" w:pos="10800"/>
-        </w:tabs>
-        <w:spacing w:after="0" w:line="100" w:lineRule="atLeast"/>
-        <w:contextualSpacing/>
-        <w:rPr>
-          <w:rFonts w:ascii="Times New Roman" w:eastAsia="Adobe Fan Heiti Std B" w:hAnsi="Times New Roman" w:cs="Times New Roman"/>
-          <w:b/>
-          <w:sz w:val="20"/>
-          <w:szCs w:val="18"/>
-        </w:rPr>
-      </w:pPr>
-      <w:r>
-        <w:rPr>
-          <w:rFonts w:ascii="Times New Roman" w:eastAsia="Adobe Fan Heiti Std B" w:hAnsi="Times New Roman" w:cs="Times New Roman"/>
-          <w:b/>
-          <w:sz w:val="20"/>
-          <w:szCs w:val="18"/>
-        </w:rPr>
-        <w:t xml:space="preserve">UTEP </w:t>
-      </w:r>
-      <w:r>
-        <w:rPr>
-          <w:rFonts w:ascii="Times New Roman" w:eastAsia="Adobe Fan Heiti Std B" w:hAnsi="Times New Roman" w:cs="Times New Roman"/>
-          <w:b/>
-          <w:sz w:val="20"/>
-          <w:szCs w:val="18"/>
-        </w:rPr>
-        <w:t>E</w:t>
-      </w:r>
-      <w:r>
-        <w:rPr>
-          <w:rFonts w:ascii="Times New Roman" w:eastAsia="Adobe Fan Heiti Std B" w:hAnsi="Times New Roman" w:cs="Times New Roman"/>
-          <w:b/>
-          <w:sz w:val="20"/>
-          <w:szCs w:val="18"/>
-        </w:rPr>
-        <w:t>nterprise Computing (IT)</w:t>
-      </w:r>
-    </w:p>
-    <w:p>
-      <w:pPr>
-        <w:pBdr>
-          <w:top w:val="single" w:sz="6" w:space="1" w:color="auto"/>
-          <w:bottom w:val="single" w:sz="6" w:space="0" w:color="auto"/>
-        </w:pBdr>
-        <w:tabs>
-          <w:tab w:val="right" w:pos="10800"/>
-        </w:tabs>
-        <w:spacing w:after="0" w:line="100" w:lineRule="atLeast"/>
-        <w:contextualSpacing/>
-        <w:rPr>
-          <w:rFonts w:ascii="Times New Roman" w:eastAsia="Adobe Fan Heiti Std B" w:hAnsi="Times New Roman" w:cs="Times New Roman"/>
-          <w:b/>
-          <w:sz w:val="20"/>
-          <w:szCs w:val="18"/>
-        </w:rPr>
-      </w:pPr>
-      <w:r>
-        <w:rPr>
-          <w:rFonts w:ascii="Times New Roman" w:eastAsia="Adobe Fan Heiti Std B" w:hAnsi="Times New Roman" w:cs="Times New Roman"/>
-          <w:i/>
-          <w:sz w:val="20"/>
-          <w:szCs w:val="18"/>
-        </w:rPr>
-        <w:t xml:space="preserve">Undergraduate Assistant - </w:t>
-      </w:r>
-      <w:r>
-        <w:rPr>
-          <w:rFonts w:ascii="Times New Roman" w:eastAsia="Adobe Fan Heiti Std B" w:hAnsi="Times New Roman" w:cs="Times New Roman"/>
-          <w:i/>
-          <w:sz w:val="20"/>
-          <w:szCs w:val="18"/>
-        </w:rPr>
-        <w:t xml:space="preserve">Quality Assurance </w:t>
-      </w:r>
-      <w:r>
-        <w:rPr>
-          <w:rFonts w:ascii="Times New Roman" w:eastAsia="Adobe Fan Heiti Std B" w:hAnsi="Times New Roman" w:cs="Times New Roman"/>
-          <w:i/>
-          <w:sz w:val="20"/>
-          <w:szCs w:val="18"/>
-        </w:rPr>
-        <w:t>Engineer</w:t>
-      </w:r>
-      <w:r>
-        <w:rPr>
-          <w:rFonts w:ascii="Times New Roman" w:eastAsia="Adobe Fan Heiti Std B" w:hAnsi="Times New Roman" w:cs="Times New Roman"/>
-          <w:b/>
-          <w:sz w:val="20"/>
-          <w:szCs w:val="18"/>
-        </w:rPr>
-        <w:tab/>
-      </w:r>
-      <w:r>
-        <w:rPr>
-          <w:rFonts w:ascii="Times New Roman" w:eastAsia="Adobe Fan Heiti Std B" w:hAnsi="Times New Roman" w:cs="Times New Roman"/>
-          <w:b/>
-          <w:sz w:val="20"/>
-          <w:szCs w:val="18"/>
-        </w:rPr>
-        <w:t>February</w:t>
-      </w:r>
-      <w:r>
-        <w:rPr>
-          <w:rFonts w:ascii="Times New Roman" w:eastAsia="Adobe Fan Heiti Std B" w:hAnsi="Times New Roman" w:cs="Times New Roman"/>
-          <w:b/>
-          <w:sz w:val="20"/>
-          <w:szCs w:val="18"/>
-        </w:rPr>
-        <w:t xml:space="preserve"> 201</w:t>
-      </w:r>
-      <w:r>
-        <w:rPr>
-          <w:rFonts w:ascii="Times New Roman" w:eastAsia="Adobe Fan Heiti Std B" w:hAnsi="Times New Roman" w:cs="Times New Roman"/>
-          <w:b/>
-          <w:sz w:val="20"/>
-          <w:szCs w:val="18"/>
-        </w:rPr>
-        <w:t>9</w:t>
-      </w:r>
-      <w:r>
-        <w:rPr>
-          <w:rFonts w:ascii="Times New Roman" w:eastAsia="Adobe Fan Heiti Std B" w:hAnsi="Times New Roman" w:cs="Times New Roman"/>
-          <w:b/>
-          <w:sz w:val="20"/>
-          <w:szCs w:val="18"/>
-        </w:rPr>
-        <w:t xml:space="preserve"> – </w:t>
-      </w:r>
-      <w:r>
-        <w:rPr>
-          <w:rFonts w:ascii="Times New Roman" w:eastAsia="Adobe Fan Heiti Std B" w:hAnsi="Times New Roman" w:cs="Times New Roman"/>
-          <w:b/>
-          <w:sz w:val="20"/>
-          <w:szCs w:val="18"/>
-        </w:rPr>
-        <w:t>August 2020</w:t>
+        <w:t>Responsible for m</w:t>
+      </w:r>
+      <w:r>
+        <w:rPr>
+          <w:rFonts w:ascii="Times New Roman" w:eastAsia="Adobe Fan Heiti Std B" w:hAnsi="Times New Roman" w:cs="Times New Roman"/>
+          <w:sz w:val="20"/>
+          <w:szCs w:val="18"/>
+        </w:rPr>
+        <w:t>an</w:t>
+      </w:r>
+      <w:r>
+        <w:rPr>
+          <w:rFonts w:ascii="Times New Roman" w:eastAsia="Adobe Fan Heiti Std B" w:hAnsi="Times New Roman" w:cs="Times New Roman"/>
+          <w:sz w:val="20"/>
+          <w:szCs w:val="18"/>
+        </w:rPr>
+        <w:t>a</w:t>
+      </w:r>
+      <w:r>
+        <w:rPr>
+          <w:rFonts w:ascii="Times New Roman" w:eastAsia="Adobe Fan Heiti Std B" w:hAnsi="Times New Roman" w:cs="Times New Roman"/>
+          <w:sz w:val="20"/>
+          <w:szCs w:val="18"/>
+        </w:rPr>
+        <w:t>g</w:t>
+      </w:r>
+      <w:r>
+        <w:rPr>
+          <w:rFonts w:ascii="Times New Roman" w:eastAsia="Adobe Fan Heiti Std B" w:hAnsi="Times New Roman" w:cs="Times New Roman"/>
+          <w:sz w:val="20"/>
+          <w:szCs w:val="18"/>
+        </w:rPr>
+        <w:t>ing</w:t>
+      </w:r>
+      <w:r>
+        <w:rPr>
+          <w:rFonts w:ascii="Times New Roman" w:eastAsia="Adobe Fan Heiti Std B" w:hAnsi="Times New Roman" w:cs="Times New Roman"/>
+          <w:sz w:val="20"/>
+          <w:szCs w:val="18"/>
+        </w:rPr>
+        <w:t xml:space="preserve"> AWS EC2 instances and acted as Sys</w:t>
+      </w:r>
+      <w:r>
+        <w:rPr>
+          <w:rFonts w:ascii="Times New Roman" w:eastAsia="Adobe Fan Heiti Std B" w:hAnsi="Times New Roman" w:cs="Times New Roman"/>
+          <w:sz w:val="20"/>
+          <w:szCs w:val="18"/>
+        </w:rPr>
+        <w:t>tem</w:t>
+      </w:r>
+      <w:r>
+        <w:rPr>
+          <w:rFonts w:ascii="Times New Roman" w:eastAsia="Adobe Fan Heiti Std B" w:hAnsi="Times New Roman" w:cs="Times New Roman"/>
+          <w:sz w:val="20"/>
+          <w:szCs w:val="18"/>
+        </w:rPr>
+        <w:t xml:space="preserve"> Admin</w:t>
+      </w:r>
+      <w:r>
+        <w:rPr>
+          <w:rFonts w:ascii="Times New Roman" w:eastAsia="Adobe Fan Heiti Std B" w:hAnsi="Times New Roman" w:cs="Times New Roman"/>
+          <w:sz w:val="20"/>
+          <w:szCs w:val="18"/>
+        </w:rPr>
+        <w:t>istrator</w:t>
+      </w:r>
+      <w:r>
+        <w:rPr>
+          <w:rFonts w:ascii="Times New Roman" w:eastAsia="Adobe Fan Heiti Std B" w:hAnsi="Times New Roman" w:cs="Times New Roman"/>
+          <w:sz w:val="20"/>
+          <w:szCs w:val="18"/>
+        </w:rPr>
+        <w:t>.</w:t>
       </w:r>
     </w:p>
     <w:p>
@@ -1590,55 +1495,23 @@
           <w:sz w:val="20"/>
           <w:szCs w:val="18"/>
         </w:rPr>
-        <w:t xml:space="preserve">Responsible for testing custom </w:t>
-      </w:r>
-      <w:r>
-        <w:rPr>
-          <w:rFonts w:ascii="Times New Roman" w:eastAsia="Adobe Fan Heiti Std B" w:hAnsi="Times New Roman" w:cs="Times New Roman"/>
-          <w:sz w:val="20"/>
-          <w:szCs w:val="18"/>
-        </w:rPr>
-        <w:t xml:space="preserve">ASP. Net </w:t>
-      </w:r>
-      <w:r>
-        <w:rPr>
-          <w:rFonts w:ascii="Times New Roman" w:eastAsia="Adobe Fan Heiti Std B" w:hAnsi="Times New Roman" w:cs="Times New Roman"/>
-          <w:sz w:val="20"/>
-          <w:szCs w:val="18"/>
-        </w:rPr>
-        <w:t>applications</w:t>
-      </w:r>
-      <w:r>
-        <w:rPr>
-          <w:rFonts w:ascii="Times New Roman" w:eastAsia="Adobe Fan Heiti Std B" w:hAnsi="Times New Roman" w:cs="Times New Roman"/>
-          <w:sz w:val="20"/>
-          <w:szCs w:val="18"/>
-        </w:rPr>
-        <w:t xml:space="preserve"> </w:t>
-      </w:r>
-      <w:r>
-        <w:rPr>
-          <w:rFonts w:ascii="Times New Roman" w:eastAsia="Adobe Fan Heiti Std B" w:hAnsi="Times New Roman" w:cs="Times New Roman"/>
-          <w:sz w:val="20"/>
-          <w:szCs w:val="18"/>
-        </w:rPr>
-        <w:t xml:space="preserve">to mitigate </w:t>
-      </w:r>
-      <w:r>
-        <w:rPr>
-          <w:rFonts w:ascii="Times New Roman" w:eastAsia="Adobe Fan Heiti Std B" w:hAnsi="Times New Roman" w:cs="Times New Roman"/>
-          <w:sz w:val="20"/>
-          <w:szCs w:val="18"/>
-        </w:rPr>
-        <w:t>risks and</w:t>
-      </w:r>
-      <w:r>
-        <w:rPr>
-          <w:rFonts w:ascii="Times New Roman" w:eastAsia="Adobe Fan Heiti Std B" w:hAnsi="Times New Roman" w:cs="Times New Roman"/>
-          <w:sz w:val="20"/>
-          <w:szCs w:val="18"/>
-        </w:rPr>
-        <w:t xml:space="preserve"> communicates results to technical and non-technical </w:t>
+        <w:t>Responsible for leading code reviews and administering</w:t>
+      </w:r>
+      <w:r>
+        <w:rPr>
+          <w:rFonts w:ascii="Times New Roman" w:eastAsia="Adobe Fan Heiti Std B" w:hAnsi="Times New Roman" w:cs="Times New Roman"/>
+          <w:sz w:val="20"/>
+          <w:szCs w:val="18"/>
+        </w:rPr>
+        <w:t xml:space="preserve"> a bitbucket and JIRA</w:t>
+      </w:r>
+      <w:r>
+        <w:rPr>
+          <w:rFonts w:ascii="Times New Roman" w:eastAsia="Adobe Fan Heiti Std B" w:hAnsi="Times New Roman" w:cs="Times New Roman"/>
+          <w:sz w:val="20"/>
+          <w:szCs w:val="18"/>
+        </w:rPr>
+        <w:t xml:space="preserve"> account.</w:t>
       </w:r>
     </w:p>
     <w:p>
@@ -1655,9 +1528,19 @@
         <w:ind w:firstLine="180"/>
         <w:contextualSpacing/>
         <w:rPr>
-          <w:sz w:val="24"/>
-        </w:rPr>
-      </w:pPr>
+          <w:rFonts w:ascii="Times New Roman" w:eastAsia="Adobe Fan Heiti Std B" w:hAnsi="Times New Roman" w:cs="Times New Roman"/>
+          <w:sz w:val="20"/>
+          <w:szCs w:val="18"/>
+        </w:rPr>
+      </w:pPr>
+      <w:r>
+        <w:rPr>
+          <w:rFonts w:ascii="Times New Roman" w:eastAsia="Adobe Fan Heiti Std B" w:hAnsi="Times New Roman" w:cs="Times New Roman"/>
+          <w:sz w:val="20"/>
+          <w:szCs w:val="18"/>
+        </w:rPr>
+        <w:t>•</w:t>
+      </w:r>
       <w:r>
         <w:rPr>
           <w:rFonts w:ascii="Times New Roman" w:eastAsia="Adobe Fan Heiti Std B" w:hAnsi="Times New Roman" w:cs="Times New Roman"/>
@@ -1672,15 +1555,65 @@
           <w:sz w:val="20"/>
           <w:szCs w:val="18"/>
         </w:rPr>
-        <w:t>colleagues.</w:t>
-      </w:r>
-      <w:r>
-        <w:rPr>
-          <w:rFonts w:ascii="Times New Roman" w:eastAsia="Adobe Fan Heiti Std B" w:hAnsi="Times New Roman" w:cs="Times New Roman"/>
-          <w:sz w:val="20"/>
-          <w:szCs w:val="18"/>
-        </w:rPr>
-        <w:t xml:space="preserve"> </w:t>
+        <w:t xml:space="preserve">Responsible for integrating </w:t>
+      </w:r>
+      <w:r>
+        <w:rPr>
+          <w:rFonts w:ascii="Times New Roman" w:eastAsia="Adobe Fan Heiti Std B" w:hAnsi="Times New Roman" w:cs="Times New Roman"/>
+          <w:sz w:val="20"/>
+          <w:szCs w:val="18"/>
+        </w:rPr>
+        <w:t xml:space="preserve">2 factor </w:t>
+      </w:r>
+      <w:r>
+        <w:rPr>
+          <w:rFonts w:ascii="Times New Roman" w:eastAsia="Adobe Fan Heiti Std B" w:hAnsi="Times New Roman" w:cs="Times New Roman"/>
+          <w:sz w:val="20"/>
+          <w:szCs w:val="18"/>
+        </w:rPr>
+        <w:t>authentications</w:t>
+      </w:r>
+      <w:r>
+        <w:rPr>
+          <w:rFonts w:ascii="Times New Roman" w:eastAsia="Adobe Fan Heiti Std B" w:hAnsi="Times New Roman" w:cs="Times New Roman"/>
+          <w:sz w:val="20"/>
+          <w:szCs w:val="18"/>
+        </w:rPr>
+        <w:t xml:space="preserve"> using Twilio </w:t>
+      </w:r>
+      <w:proofErr w:type="spellStart"/>
+      <w:r>
+        <w:rPr>
+          <w:rFonts w:ascii="Times New Roman" w:eastAsia="Adobe Fan Heiti Std B" w:hAnsi="Times New Roman" w:cs="Times New Roman"/>
+          <w:sz w:val="20"/>
+          <w:szCs w:val="18"/>
+        </w:rPr>
+        <w:t>Authy</w:t>
+      </w:r>
+      <w:proofErr w:type="spellEnd"/>
+      <w:r>
+        <w:rPr>
+          <w:rFonts w:ascii="Times New Roman" w:eastAsia="Adobe Fan Heiti Std B" w:hAnsi="Times New Roman" w:cs="Times New Roman"/>
+          <w:sz w:val="20"/>
+          <w:szCs w:val="18"/>
+        </w:rPr>
+        <w:t xml:space="preserve"> to </w:t>
+      </w:r>
+      <w:r>
+        <w:rPr>
+          <w:rFonts w:ascii="Times New Roman" w:eastAsia="Adobe Fan Heiti Std B" w:hAnsi="Times New Roman" w:cs="Times New Roman"/>
+          <w:sz w:val="20"/>
+          <w:szCs w:val="18"/>
+        </w:rPr>
+        <w:t>a web application</w:t>
+      </w:r>
+      <w:r>
+        <w:rPr>
+          <w:rFonts w:ascii="Times New Roman" w:eastAsia="Adobe Fan Heiti Std B" w:hAnsi="Times New Roman" w:cs="Times New Roman"/>
+          <w:sz w:val="20"/>
+          <w:szCs w:val="18"/>
+        </w:rPr>
+        <w:t>.</w:t>
       </w:r>
     </w:p>
     <w:p>
@@ -1724,39 +1657,193 @@
           <w:sz w:val="20"/>
           <w:szCs w:val="18"/>
         </w:rPr>
-        <w:t>Provide</w:t>
-      </w:r>
-      <w:r>
-        <w:rPr>
-          <w:rFonts w:ascii="Times New Roman" w:eastAsia="Adobe Fan Heiti Std B" w:hAnsi="Times New Roman" w:cs="Times New Roman"/>
-          <w:sz w:val="20"/>
-          <w:szCs w:val="18"/>
-        </w:rPr>
-        <w:t>d</w:t>
-      </w:r>
-      <w:r>
-        <w:rPr>
-          <w:rFonts w:ascii="Times New Roman" w:eastAsia="Adobe Fan Heiti Std B" w:hAnsi="Times New Roman" w:cs="Times New Roman"/>
-          <w:sz w:val="20"/>
-          <w:szCs w:val="18"/>
-        </w:rPr>
-        <w:t xml:space="preserve"> technical assistance in troubleshooting and correcting performance problems; respond</w:t>
-      </w:r>
-      <w:r>
-        <w:rPr>
-          <w:rFonts w:ascii="Times New Roman" w:eastAsia="Adobe Fan Heiti Std B" w:hAnsi="Times New Roman" w:cs="Times New Roman"/>
-          <w:sz w:val="20"/>
-          <w:szCs w:val="18"/>
-        </w:rPr>
-        <w:t>ed</w:t>
-      </w:r>
-      <w:r>
-        <w:rPr>
-          <w:rFonts w:ascii="Times New Roman" w:eastAsia="Adobe Fan Heiti Std B" w:hAnsi="Times New Roman" w:cs="Times New Roman"/>
-          <w:sz w:val="20"/>
-          <w:szCs w:val="18"/>
-        </w:rPr>
-        <w:t xml:space="preserve"> to inquiries regarding errors, </w:t>
+        <w:t xml:space="preserve">Responsible for </w:t>
+      </w:r>
+      <w:r>
+        <w:rPr>
+          <w:rFonts w:ascii="Times New Roman" w:eastAsia="Adobe Fan Heiti Std B" w:hAnsi="Times New Roman" w:cs="Times New Roman"/>
+          <w:sz w:val="20"/>
+          <w:szCs w:val="18"/>
+        </w:rPr>
+        <w:t xml:space="preserve">integrating </w:t>
+      </w:r>
+      <w:r>
+        <w:rPr>
+          <w:rFonts w:ascii="Times New Roman" w:eastAsia="Adobe Fan Heiti Std B" w:hAnsi="Times New Roman" w:cs="Times New Roman"/>
+          <w:sz w:val="20"/>
+          <w:szCs w:val="18"/>
+        </w:rPr>
+        <w:t xml:space="preserve">and maintaining </w:t>
+      </w:r>
+      <w:r>
+        <w:rPr>
+          <w:rFonts w:ascii="Times New Roman" w:eastAsia="Adobe Fan Heiti Std B" w:hAnsi="Times New Roman" w:cs="Times New Roman"/>
+          <w:sz w:val="20"/>
+          <w:szCs w:val="18"/>
+        </w:rPr>
+        <w:t>2 Mongo databases to feed a</w:t>
+      </w:r>
+      <w:r>
+        <w:rPr>
+          <w:rFonts w:ascii="Times New Roman" w:eastAsia="Adobe Fan Heiti Std B" w:hAnsi="Times New Roman" w:cs="Times New Roman"/>
+          <w:sz w:val="20"/>
+          <w:szCs w:val="18"/>
+        </w:rPr>
+        <w:t xml:space="preserve"> data visualization</w:t>
+      </w:r>
+      <w:r>
+        <w:rPr>
+          <w:rFonts w:ascii="Times New Roman" w:eastAsia="Adobe Fan Heiti Std B" w:hAnsi="Times New Roman" w:cs="Times New Roman"/>
+          <w:sz w:val="20"/>
+          <w:szCs w:val="18"/>
+        </w:rPr>
+        <w:t xml:space="preserve"> web application.</w:t>
+      </w:r>
+    </w:p>
+    <w:p>
+      <w:pPr>
+        <w:pBdr>
+          <w:top w:val="single" w:sz="6" w:space="1" w:color="auto"/>
+          <w:bottom w:val="single" w:sz="6" w:space="0" w:color="auto"/>
+        </w:pBdr>
+        <w:tabs>
+          <w:tab w:val="right" w:pos="10800"/>
+        </w:tabs>
+        <w:spacing w:after="0" w:line="100" w:lineRule="atLeast"/>
+        <w:contextualSpacing/>
+        <w:rPr>
+          <w:rFonts w:ascii="Times New Roman" w:eastAsia="Adobe Fan Heiti Std B" w:hAnsi="Times New Roman" w:cs="Times New Roman"/>
+          <w:b/>
+          <w:sz w:val="20"/>
+          <w:szCs w:val="18"/>
+        </w:rPr>
+      </w:pPr>
+      <w:r>
+        <w:rPr>
+          <w:rFonts w:ascii="Times New Roman" w:eastAsia="Adobe Fan Heiti Std B" w:hAnsi="Times New Roman" w:cs="Times New Roman"/>
+          <w:b/>
+          <w:sz w:val="20"/>
+          <w:szCs w:val="18"/>
+        </w:rPr>
+        <w:t xml:space="preserve">UTEP </w:t>
+      </w:r>
+      <w:r>
+        <w:rPr>
+          <w:rFonts w:ascii="Times New Roman" w:eastAsia="Adobe Fan Heiti Std B" w:hAnsi="Times New Roman" w:cs="Times New Roman"/>
+          <w:b/>
+          <w:sz w:val="20"/>
+          <w:szCs w:val="18"/>
+        </w:rPr>
+        <w:t>E</w:t>
+      </w:r>
+      <w:r>
+        <w:rPr>
+          <w:rFonts w:ascii="Times New Roman" w:eastAsia="Adobe Fan Heiti Std B" w:hAnsi="Times New Roman" w:cs="Times New Roman"/>
+          <w:b/>
+          <w:sz w:val="20"/>
+          <w:szCs w:val="18"/>
+        </w:rPr>
+        <w:t>nterprise Computing (IT)</w:t>
+      </w:r>
+    </w:p>
+    <w:p>
+      <w:pPr>
+        <w:pBdr>
+          <w:top w:val="single" w:sz="6" w:space="1" w:color="auto"/>
+          <w:bottom w:val="single" w:sz="6" w:space="0" w:color="auto"/>
+        </w:pBdr>
+        <w:tabs>
+          <w:tab w:val="right" w:pos="10800"/>
+        </w:tabs>
+        <w:spacing w:after="0" w:line="100" w:lineRule="atLeast"/>
+        <w:contextualSpacing/>
+        <w:rPr>
+          <w:rFonts w:ascii="Times New Roman" w:eastAsia="Adobe Fan Heiti Std B" w:hAnsi="Times New Roman" w:cs="Times New Roman"/>
+          <w:b/>
+          <w:sz w:val="20"/>
+          <w:szCs w:val="18"/>
+        </w:rPr>
+      </w:pPr>
+      <w:r>
+        <w:rPr>
+          <w:rFonts w:ascii="Times New Roman" w:eastAsia="Adobe Fan Heiti Std B" w:hAnsi="Times New Roman" w:cs="Times New Roman"/>
+          <w:i/>
+          <w:sz w:val="20"/>
+          <w:szCs w:val="18"/>
+        </w:rPr>
+        <w:t xml:space="preserve">Undergraduate Assistant - </w:t>
+      </w:r>
+      <w:r>
+        <w:rPr>
+          <w:rFonts w:ascii="Times New Roman" w:eastAsia="Adobe Fan Heiti Std B" w:hAnsi="Times New Roman" w:cs="Times New Roman"/>
+          <w:i/>
+          <w:sz w:val="20"/>
+          <w:szCs w:val="18"/>
+        </w:rPr>
+        <w:t xml:space="preserve">Quality Assurance </w:t>
+      </w:r>
+      <w:r>
+        <w:rPr>
+          <w:rFonts w:ascii="Times New Roman" w:eastAsia="Adobe Fan Heiti Std B" w:hAnsi="Times New Roman" w:cs="Times New Roman"/>
+          <w:i/>
+          <w:sz w:val="20"/>
+          <w:szCs w:val="18"/>
+        </w:rPr>
+        <w:t>Engineer</w:t>
+      </w:r>
+      <w:r>
+        <w:rPr>
+          <w:rFonts w:ascii="Times New Roman" w:eastAsia="Adobe Fan Heiti Std B" w:hAnsi="Times New Roman" w:cs="Times New Roman"/>
+          <w:b/>
+          <w:sz w:val="20"/>
+          <w:szCs w:val="18"/>
+        </w:rPr>
+        <w:tab/>
+      </w:r>
+      <w:r>
+        <w:rPr>
+          <w:rFonts w:ascii="Times New Roman" w:eastAsia="Adobe Fan Heiti Std B" w:hAnsi="Times New Roman" w:cs="Times New Roman"/>
+          <w:b/>
+          <w:sz w:val="20"/>
+          <w:szCs w:val="18"/>
+        </w:rPr>
+        <w:t>February</w:t>
+      </w:r>
+      <w:r>
+        <w:rPr>
+          <w:rFonts w:ascii="Times New Roman" w:eastAsia="Adobe Fan Heiti Std B" w:hAnsi="Times New Roman" w:cs="Times New Roman"/>
+          <w:b/>
+          <w:sz w:val="20"/>
+          <w:szCs w:val="18"/>
+        </w:rPr>
+        <w:t xml:space="preserve"> 201</w:t>
+      </w:r>
+      <w:r>
+        <w:rPr>
+          <w:rFonts w:ascii="Times New Roman" w:eastAsia="Adobe Fan Heiti Std B" w:hAnsi="Times New Roman" w:cs="Times New Roman"/>
+          <w:b/>
+          <w:sz w:val="20"/>
+          <w:szCs w:val="18"/>
+        </w:rPr>
+        <w:t>9</w:t>
+      </w:r>
+      <w:r>
+        <w:rPr>
+          <w:rFonts w:ascii="Times New Roman" w:eastAsia="Adobe Fan Heiti Std B" w:hAnsi="Times New Roman" w:cs="Times New Roman"/>
+          <w:b/>
+          <w:sz w:val="20"/>
+          <w:szCs w:val="18"/>
+        </w:rPr>
+        <w:t xml:space="preserve"> – </w:t>
+      </w:r>
+      <w:r>
+        <w:rPr>
+          <w:rFonts w:ascii="Times New Roman" w:eastAsia="Adobe Fan Heiti Std B" w:hAnsi="Times New Roman" w:cs="Times New Roman"/>
+          <w:b/>
+          <w:sz w:val="20"/>
+          <w:szCs w:val="18"/>
+        </w:rPr>
+        <w:t>August 2020</w:t>
       </w:r>
     </w:p>
     <w:p>
@@ -1784,6 +1871,14 @@
           <w:sz w:val="20"/>
           <w:szCs w:val="18"/>
         </w:rPr>
+        <w:t>•</w:t>
+      </w:r>
+      <w:r>
+        <w:rPr>
+          <w:rFonts w:ascii="Times New Roman" w:eastAsia="Adobe Fan Heiti Std B" w:hAnsi="Times New Roman" w:cs="Times New Roman"/>
+          <w:sz w:val="20"/>
+          <w:szCs w:val="18"/>
+        </w:rPr>
         <w:tab/>
       </w:r>
       <w:r>
@@ -1792,7 +1887,55 @@
           <w:sz w:val="20"/>
           <w:szCs w:val="18"/>
         </w:rPr>
-        <w:t>problems, or questions.</w:t>
+        <w:t xml:space="preserve">Responsible for testing custom </w:t>
+      </w:r>
+      <w:r>
+        <w:rPr>
+          <w:rFonts w:ascii="Times New Roman" w:eastAsia="Adobe Fan Heiti Std B" w:hAnsi="Times New Roman" w:cs="Times New Roman"/>
+          <w:sz w:val="20"/>
+          <w:szCs w:val="18"/>
+        </w:rPr>
+        <w:t xml:space="preserve">ASP. Net </w:t>
+      </w:r>
+      <w:r>
+        <w:rPr>
+          <w:rFonts w:ascii="Times New Roman" w:eastAsia="Adobe Fan Heiti Std B" w:hAnsi="Times New Roman" w:cs="Times New Roman"/>
+          <w:sz w:val="20"/>
+          <w:szCs w:val="18"/>
+        </w:rPr>
+        <w:t>applications</w:t>
+      </w:r>
+      <w:r>
+        <w:rPr>
+          <w:rFonts w:ascii="Times New Roman" w:eastAsia="Adobe Fan Heiti Std B" w:hAnsi="Times New Roman" w:cs="Times New Roman"/>
+          <w:sz w:val="20"/>
+          <w:szCs w:val="18"/>
+        </w:rPr>
+        <w:t xml:space="preserve"> </w:t>
+      </w:r>
+      <w:r>
+        <w:rPr>
+          <w:rFonts w:ascii="Times New Roman" w:eastAsia="Adobe Fan Heiti Std B" w:hAnsi="Times New Roman" w:cs="Times New Roman"/>
+          <w:sz w:val="20"/>
+          <w:szCs w:val="18"/>
+        </w:rPr>
+        <w:t xml:space="preserve">to mitigate </w:t>
+      </w:r>
+      <w:r>
+        <w:rPr>
+          <w:rFonts w:ascii="Times New Roman" w:eastAsia="Adobe Fan Heiti Std B" w:hAnsi="Times New Roman" w:cs="Times New Roman"/>
+          <w:sz w:val="20"/>
+          <w:szCs w:val="18"/>
+        </w:rPr>
+        <w:t>risks and</w:t>
+      </w:r>
+      <w:r>
+        <w:rPr>
+          <w:rFonts w:ascii="Times New Roman" w:eastAsia="Adobe Fan Heiti Std B" w:hAnsi="Times New Roman" w:cs="Times New Roman"/>
+          <w:sz w:val="20"/>
+          <w:szCs w:val="18"/>
+        </w:rPr>
+        <w:t xml:space="preserve"> communicates results to technical and non-technical </w:t>
       </w:r>
     </w:p>
     <w:p>
@@ -1809,19 +1952,9 @@
         <w:ind w:firstLine="180"/>
         <w:contextualSpacing/>
         <w:rPr>
-          <w:rFonts w:ascii="Times New Roman" w:eastAsia="Adobe Fan Heiti Std B" w:hAnsi="Times New Roman" w:cs="Times New Roman"/>
-          <w:sz w:val="20"/>
-          <w:szCs w:val="18"/>
-        </w:rPr>
-      </w:pPr>
-      <w:r>
-        <w:rPr>
-          <w:rFonts w:ascii="Times New Roman" w:eastAsia="Adobe Fan Heiti Std B" w:hAnsi="Times New Roman" w:cs="Times New Roman"/>
-          <w:sz w:val="20"/>
-          <w:szCs w:val="18"/>
-        </w:rPr>
-        <w:t>•</w:t>
-      </w:r>
+          <w:sz w:val="24"/>
+        </w:rPr>
+      </w:pPr>
       <w:r>
         <w:rPr>
           <w:rFonts w:ascii="Times New Roman" w:eastAsia="Adobe Fan Heiti Std B" w:hAnsi="Times New Roman" w:cs="Times New Roman"/>
@@ -1836,39 +1969,15 @@
           <w:sz w:val="20"/>
           <w:szCs w:val="18"/>
         </w:rPr>
-        <w:t xml:space="preserve">Responsible </w:t>
-      </w:r>
-      <w:r>
-        <w:rPr>
-          <w:rFonts w:ascii="Times New Roman" w:eastAsia="Adobe Fan Heiti Std B" w:hAnsi="Times New Roman" w:cs="Times New Roman"/>
-          <w:sz w:val="20"/>
-          <w:szCs w:val="18"/>
-        </w:rPr>
-        <w:t>for</w:t>
-      </w:r>
-      <w:r>
-        <w:rPr>
-          <w:rFonts w:ascii="Times New Roman" w:eastAsia="Adobe Fan Heiti Std B" w:hAnsi="Times New Roman" w:cs="Times New Roman"/>
-          <w:sz w:val="20"/>
-          <w:szCs w:val="18"/>
-        </w:rPr>
-        <w:t xml:space="preserve"> black box</w:t>
-      </w:r>
-      <w:r>
-        <w:rPr>
-          <w:rFonts w:ascii="Times New Roman" w:eastAsia="Adobe Fan Heiti Std B" w:hAnsi="Times New Roman" w:cs="Times New Roman"/>
-          <w:sz w:val="20"/>
-          <w:szCs w:val="18"/>
-        </w:rPr>
-        <w:t xml:space="preserve"> testing web applications.</w:t>
-      </w:r>
-      <w:r>
-        <w:rPr>
-          <w:rFonts w:ascii="Times New Roman" w:eastAsia="Adobe Fan Heiti Std B" w:hAnsi="Times New Roman" w:cs="Times New Roman"/>
-          <w:sz w:val="20"/>
-          <w:szCs w:val="18"/>
-        </w:rPr>
-        <w:t xml:space="preserve"> This includes functionality, Cross-Browser, layout, authentication, </w:t>
+        <w:t>colleagues.</w:t>
+      </w:r>
+      <w:r>
+        <w:rPr>
+          <w:rFonts w:ascii="Times New Roman" w:eastAsia="Adobe Fan Heiti Std B" w:hAnsi="Times New Roman" w:cs="Times New Roman"/>
+          <w:sz w:val="20"/>
+          <w:szCs w:val="18"/>
+        </w:rPr>
+        <w:t xml:space="preserve"> </w:t>
       </w:r>
     </w:p>
     <w:p>
@@ -1896,6 +2005,14 @@
           <w:sz w:val="20"/>
           <w:szCs w:val="18"/>
         </w:rPr>
+        <w:t>•</w:t>
+      </w:r>
+      <w:r>
+        <w:rPr>
+          <w:rFonts w:ascii="Times New Roman" w:eastAsia="Adobe Fan Heiti Std B" w:hAnsi="Times New Roman" w:cs="Times New Roman"/>
+          <w:sz w:val="20"/>
+          <w:szCs w:val="18"/>
+        </w:rPr>
         <w:tab/>
       </w:r>
       <w:r>
@@ -1904,82 +2021,39 @@
           <w:sz w:val="20"/>
           <w:szCs w:val="18"/>
         </w:rPr>
-        <w:t>authorization</w:t>
-      </w:r>
-      <w:r>
-        <w:rPr>
-          <w:rFonts w:ascii="Times New Roman" w:eastAsia="Adobe Fan Heiti Std B" w:hAnsi="Times New Roman" w:cs="Times New Roman"/>
-          <w:sz w:val="20"/>
-          <w:szCs w:val="18"/>
-        </w:rPr>
-        <w:t>, front end validation and back end validation</w:t>
-      </w:r>
-    </w:p>
-    <w:p>
-      <w:pPr>
-        <w:pBdr>
-          <w:top w:val="single" w:sz="6" w:space="1" w:color="auto"/>
-          <w:bottom w:val="single" w:sz="6" w:space="0" w:color="auto"/>
-        </w:pBdr>
-        <w:tabs>
-          <w:tab w:val="left" w:pos="360"/>
-          <w:tab w:val="right" w:pos="10800"/>
-        </w:tabs>
-        <w:spacing w:after="0" w:line="100" w:lineRule="atLeast"/>
-        <w:contextualSpacing/>
-        <w:rPr>
-          <w:rFonts w:ascii="Times New Roman" w:eastAsia="Adobe Fan Heiti Std B" w:hAnsi="Times New Roman" w:cs="Times New Roman"/>
-          <w:b/>
-          <w:sz w:val="20"/>
-          <w:szCs w:val="18"/>
-        </w:rPr>
-      </w:pPr>
-      <w:r>
-        <w:rPr>
-          <w:rFonts w:ascii="Times New Roman" w:eastAsia="Adobe Fan Heiti Std B" w:hAnsi="Times New Roman" w:cs="Times New Roman"/>
-          <w:b/>
-          <w:sz w:val="20"/>
-          <w:szCs w:val="18"/>
-        </w:rPr>
-        <w:t>UTEP College of Engineering – K-12 Outreach</w:t>
-      </w:r>
-    </w:p>
-    <w:p>
-      <w:pPr>
-        <w:pBdr>
-          <w:top w:val="single" w:sz="6" w:space="1" w:color="auto"/>
-          <w:bottom w:val="single" w:sz="6" w:space="0" w:color="auto"/>
-        </w:pBdr>
-        <w:tabs>
-          <w:tab w:val="right" w:pos="10800"/>
-        </w:tabs>
-        <w:spacing w:after="0" w:line="100" w:lineRule="atLeast"/>
-        <w:contextualSpacing/>
-        <w:rPr>
-          <w:rFonts w:ascii="Times New Roman" w:eastAsia="Adobe Fan Heiti Std B" w:hAnsi="Times New Roman" w:cs="Times New Roman"/>
-          <w:b/>
-          <w:sz w:val="20"/>
-          <w:szCs w:val="18"/>
-        </w:rPr>
-      </w:pPr>
-      <w:r>
-        <w:rPr>
-          <w:rFonts w:ascii="Times New Roman" w:eastAsia="Adobe Fan Heiti Std B" w:hAnsi="Times New Roman" w:cs="Times New Roman"/>
-          <w:i/>
-          <w:sz w:val="20"/>
-          <w:szCs w:val="18"/>
-        </w:rPr>
-        <w:t>ExciTES Summer Institute Coordinator</w:t>
-      </w:r>
-      <w:r>
-        <w:rPr>
-          <w:rFonts w:ascii="Times New Roman" w:eastAsia="Adobe Fan Heiti Std B" w:hAnsi="Times New Roman" w:cs="Times New Roman"/>
-          <w:b/>
-          <w:sz w:val="20"/>
-          <w:szCs w:val="18"/>
-        </w:rPr>
-        <w:tab/>
-        <w:t>May 2018 – August 2018</w:t>
+        <w:t>Provide</w:t>
+      </w:r>
+      <w:r>
+        <w:rPr>
+          <w:rFonts w:ascii="Times New Roman" w:eastAsia="Adobe Fan Heiti Std B" w:hAnsi="Times New Roman" w:cs="Times New Roman"/>
+          <w:sz w:val="20"/>
+          <w:szCs w:val="18"/>
+        </w:rPr>
+        <w:t>d</w:t>
+      </w:r>
+      <w:r>
+        <w:rPr>
+          <w:rFonts w:ascii="Times New Roman" w:eastAsia="Adobe Fan Heiti Std B" w:hAnsi="Times New Roman" w:cs="Times New Roman"/>
+          <w:sz w:val="20"/>
+          <w:szCs w:val="18"/>
+        </w:rPr>
+        <w:t xml:space="preserve"> technical assistance in troubleshooting and correcting performance problems; respond</w:t>
+      </w:r>
+      <w:r>
+        <w:rPr>
+          <w:rFonts w:ascii="Times New Roman" w:eastAsia="Adobe Fan Heiti Std B" w:hAnsi="Times New Roman" w:cs="Times New Roman"/>
+          <w:sz w:val="20"/>
+          <w:szCs w:val="18"/>
+        </w:rPr>
+        <w:t>ed</w:t>
+      </w:r>
+      <w:r>
+        <w:rPr>
+          <w:rFonts w:ascii="Times New Roman" w:eastAsia="Adobe Fan Heiti Std B" w:hAnsi="Times New Roman" w:cs="Times New Roman"/>
+          <w:sz w:val="20"/>
+          <w:szCs w:val="18"/>
+        </w:rPr>
+        <w:t xml:space="preserve"> to inquiries regarding errors, </w:t>
       </w:r>
     </w:p>
     <w:p>
@@ -1996,17 +2070,11 @@
         <w:ind w:firstLine="180"/>
         <w:contextualSpacing/>
         <w:rPr>
-          <w:sz w:val="24"/>
-        </w:rPr>
-      </w:pPr>
-      <w:r>
-        <w:rPr>
-          <w:rFonts w:ascii="Times New Roman" w:eastAsia="Adobe Fan Heiti Std B" w:hAnsi="Times New Roman" w:cs="Times New Roman"/>
-          <w:sz w:val="20"/>
-          <w:szCs w:val="18"/>
-        </w:rPr>
-        <w:t>•</w:t>
-      </w:r>
+          <w:rFonts w:ascii="Times New Roman" w:eastAsia="Adobe Fan Heiti Std B" w:hAnsi="Times New Roman" w:cs="Times New Roman"/>
+          <w:sz w:val="20"/>
+          <w:szCs w:val="18"/>
+        </w:rPr>
+      </w:pPr>
       <w:r>
         <w:rPr>
           <w:rFonts w:ascii="Times New Roman" w:eastAsia="Adobe Fan Heiti Std B" w:hAnsi="Times New Roman" w:cs="Times New Roman"/>
@@ -2014,41 +2082,14 @@
           <w:szCs w:val="18"/>
         </w:rPr>
         <w:tab/>
-        <w:t>Planned and executed successfully, with a budget in mind, 1-week different engineering curriculums for 3</w:t>
-      </w:r>
-      <w:r>
-        <w:rPr>
-          <w:rFonts w:ascii="Times New Roman" w:eastAsia="Adobe Fan Heiti Std B" w:hAnsi="Times New Roman" w:cs="Times New Roman"/>
-          <w:sz w:val="20"/>
-          <w:szCs w:val="18"/>
-          <w:vertAlign w:val="superscript"/>
-        </w:rPr>
-        <w:t>rd</w:t>
-      </w:r>
-      <w:r>
-        <w:rPr>
-          <w:rFonts w:ascii="Times New Roman" w:eastAsia="Adobe Fan Heiti Std B" w:hAnsi="Times New Roman" w:cs="Times New Roman"/>
-          <w:sz w:val="20"/>
-          <w:szCs w:val="18"/>
-        </w:rPr>
-        <w:t>-11</w:t>
-      </w:r>
-      <w:r>
-        <w:rPr>
-          <w:rFonts w:ascii="Times New Roman" w:eastAsia="Adobe Fan Heiti Std B" w:hAnsi="Times New Roman" w:cs="Times New Roman"/>
-          <w:sz w:val="20"/>
-          <w:szCs w:val="18"/>
-          <w:vertAlign w:val="superscript"/>
-        </w:rPr>
-        <w:t>th</w:t>
-      </w:r>
-      <w:r>
-        <w:rPr>
-          <w:rFonts w:ascii="Times New Roman" w:eastAsia="Adobe Fan Heiti Std B" w:hAnsi="Times New Roman" w:cs="Times New Roman"/>
-          <w:sz w:val="20"/>
-          <w:szCs w:val="18"/>
-        </w:rPr>
-        <w:t xml:space="preserve"> graders. </w:t>
+      </w:r>
+      <w:r>
+        <w:rPr>
+          <w:rFonts w:ascii="Times New Roman" w:eastAsia="Adobe Fan Heiti Std B" w:hAnsi="Times New Roman" w:cs="Times New Roman"/>
+          <w:sz w:val="20"/>
+          <w:szCs w:val="18"/>
+        </w:rPr>
+        <w:t>problems, or questions.</w:t>
       </w:r>
     </w:p>
     <w:p>
@@ -2085,7 +2126,46 @@
           <w:szCs w:val="18"/>
         </w:rPr>
         <w:tab/>
-        <w:t>Created and Reviewed the schedule for ExciTES 2018.</w:t>
+      </w:r>
+      <w:r>
+        <w:rPr>
+          <w:rFonts w:ascii="Times New Roman" w:eastAsia="Adobe Fan Heiti Std B" w:hAnsi="Times New Roman" w:cs="Times New Roman"/>
+          <w:sz w:val="20"/>
+          <w:szCs w:val="18"/>
+        </w:rPr>
+        <w:t xml:space="preserve">Responsible </w:t>
+      </w:r>
+      <w:r>
+        <w:rPr>
+          <w:rFonts w:ascii="Times New Roman" w:eastAsia="Adobe Fan Heiti Std B" w:hAnsi="Times New Roman" w:cs="Times New Roman"/>
+          <w:sz w:val="20"/>
+          <w:szCs w:val="18"/>
+        </w:rPr>
+        <w:t>for</w:t>
+      </w:r>
+      <w:r>
+        <w:rPr>
+          <w:rFonts w:ascii="Times New Roman" w:eastAsia="Adobe Fan Heiti Std B" w:hAnsi="Times New Roman" w:cs="Times New Roman"/>
+          <w:sz w:val="20"/>
+          <w:szCs w:val="18"/>
+        </w:rPr>
+        <w:t xml:space="preserve"> black box</w:t>
+      </w:r>
+      <w:r>
+        <w:rPr>
+          <w:rFonts w:ascii="Times New Roman" w:eastAsia="Adobe Fan Heiti Std B" w:hAnsi="Times New Roman" w:cs="Times New Roman"/>
+          <w:sz w:val="20"/>
+          <w:szCs w:val="18"/>
+        </w:rPr>
+        <w:t xml:space="preserve"> testing web applications.</w:t>
+      </w:r>
+      <w:r>
+        <w:rPr>
+          <w:rFonts w:ascii="Times New Roman" w:eastAsia="Adobe Fan Heiti Std B" w:hAnsi="Times New Roman" w:cs="Times New Roman"/>
+          <w:sz w:val="20"/>
+          <w:szCs w:val="18"/>
+        </w:rPr>
+        <w:t xml:space="preserve"> This includes functionality, Cross-Browser, layout, authentication, </w:t>
       </w:r>
     </w:p>
     <w:p>
@@ -2113,24 +2193,52 @@
           <w:sz w:val="20"/>
           <w:szCs w:val="18"/>
         </w:rPr>
-        <w:t>•</w:t>
-      </w:r>
-      <w:r>
-        <w:rPr>
-          <w:rFonts w:ascii="Times New Roman" w:eastAsia="Adobe Fan Heiti Std B" w:hAnsi="Times New Roman" w:cs="Times New Roman"/>
-          <w:sz w:val="20"/>
-          <w:szCs w:val="18"/>
-        </w:rPr>
         <w:tab/>
-        <w:t>Worked with 13 ExciTES interns, and delegated modules to be exposed to students.</w:t>
-      </w:r>
-      <w:r>
-        <w:rPr>
-          <w:rFonts w:ascii="Times New Roman" w:eastAsia="Adobe Fan Heiti Std B" w:hAnsi="Times New Roman" w:cs="Times New Roman"/>
-          <w:sz w:val="20"/>
-          <w:szCs w:val="18"/>
-        </w:rPr>
-        <w:tab/>
+      </w:r>
+      <w:r>
+        <w:rPr>
+          <w:rFonts w:ascii="Times New Roman" w:eastAsia="Adobe Fan Heiti Std B" w:hAnsi="Times New Roman" w:cs="Times New Roman"/>
+          <w:sz w:val="20"/>
+          <w:szCs w:val="18"/>
+        </w:rPr>
+        <w:t>authorization</w:t>
+      </w:r>
+      <w:r>
+        <w:rPr>
+          <w:rFonts w:ascii="Times New Roman" w:eastAsia="Adobe Fan Heiti Std B" w:hAnsi="Times New Roman" w:cs="Times New Roman"/>
+          <w:sz w:val="20"/>
+          <w:szCs w:val="18"/>
+        </w:rPr>
+        <w:t>, front end validation and back end validation</w:t>
+      </w:r>
+    </w:p>
+    <w:p>
+      <w:pPr>
+        <w:pBdr>
+          <w:top w:val="single" w:sz="6" w:space="1" w:color="auto"/>
+          <w:bottom w:val="single" w:sz="6" w:space="0" w:color="auto"/>
+        </w:pBdr>
+        <w:tabs>
+          <w:tab w:val="left" w:pos="360"/>
+          <w:tab w:val="right" w:pos="10800"/>
+        </w:tabs>
+        <w:spacing w:after="0" w:line="100" w:lineRule="atLeast"/>
+        <w:contextualSpacing/>
+        <w:rPr>
+          <w:rFonts w:ascii="Times New Roman" w:eastAsia="Adobe Fan Heiti Std B" w:hAnsi="Times New Roman" w:cs="Times New Roman"/>
+          <w:b/>
+          <w:sz w:val="20"/>
+          <w:szCs w:val="18"/>
+        </w:rPr>
+      </w:pPr>
+      <w:r>
+        <w:rPr>
+          <w:rFonts w:ascii="Times New Roman" w:eastAsia="Adobe Fan Heiti Std B" w:hAnsi="Times New Roman" w:cs="Times New Roman"/>
+          <w:b/>
+          <w:sz w:val="20"/>
+          <w:szCs w:val="18"/>
+        </w:rPr>
+        <w:t>UTEP College of Engineering – K-12 Outreach</w:t>
       </w:r>
     </w:p>
     <w:p>
@@ -2151,6 +2259,7 @@
           <w:szCs w:val="18"/>
         </w:rPr>
       </w:pPr>
+      <w:proofErr w:type="spellStart"/>
       <w:r>
         <w:rPr>
           <w:rFonts w:ascii="Times New Roman" w:eastAsia="Adobe Fan Heiti Std B" w:hAnsi="Times New Roman" w:cs="Times New Roman"/>
@@ -2158,11 +2267,49 @@
           <w:sz w:val="20"/>
           <w:szCs w:val="18"/>
         </w:rPr>
+        <w:t>ExciTES</w:t>
+      </w:r>
+      <w:proofErr w:type="spellEnd"/>
+      <w:r>
+        <w:rPr>
+          <w:rFonts w:ascii="Times New Roman" w:eastAsia="Adobe Fan Heiti Std B" w:hAnsi="Times New Roman" w:cs="Times New Roman"/>
+          <w:i/>
+          <w:sz w:val="20"/>
+          <w:szCs w:val="18"/>
+        </w:rPr>
+        <w:t xml:space="preserve"> Summer Institute Coordinator</w:t>
+      </w:r>
+      <w:r>
+        <w:rPr>
+          <w:rFonts w:ascii="Times New Roman" w:eastAsia="Adobe Fan Heiti Std B" w:hAnsi="Times New Roman" w:cs="Times New Roman"/>
+          <w:i/>
+          <w:sz w:val="20"/>
+          <w:szCs w:val="18"/>
+        </w:rPr>
+        <w:t xml:space="preserve"> -</w:t>
+      </w:r>
+      <w:r>
+        <w:rPr>
+          <w:rFonts w:ascii="Times New Roman" w:eastAsia="Adobe Fan Heiti Std B" w:hAnsi="Times New Roman" w:cs="Times New Roman"/>
+          <w:i/>
+          <w:sz w:val="20"/>
+          <w:szCs w:val="18"/>
+        </w:rPr>
+        <w:t xml:space="preserve"> </w:t>
+      </w:r>
+      <w:r>
+        <w:rPr>
+          <w:rFonts w:ascii="Times New Roman" w:eastAsia="Adobe Fan Heiti Std B" w:hAnsi="Times New Roman" w:cs="Times New Roman"/>
+          <w:i/>
+          <w:sz w:val="20"/>
+          <w:szCs w:val="18"/>
+        </w:rPr>
         <w:t>Engineering Ambassador</w:t>
       </w:r>
       <w:r>
         <w:rPr>
           <w:rFonts w:ascii="Times New Roman" w:eastAsia="Adobe Fan Heiti Std B" w:hAnsi="Times New Roman" w:cs="Times New Roman"/>
+          <w:b/>
           <w:sz w:val="20"/>
           <w:szCs w:val="18"/>
         </w:rPr>
@@ -2175,7 +2322,16 @@
           <w:sz w:val="20"/>
           <w:szCs w:val="18"/>
         </w:rPr>
-        <w:t>January 2018 – August 2018</w:t>
+        <w:t xml:space="preserve">January 2018 </w:t>
+      </w:r>
+      <w:r>
+        <w:rPr>
+          <w:rFonts w:ascii="Times New Roman" w:eastAsia="Adobe Fan Heiti Std B" w:hAnsi="Times New Roman" w:cs="Times New Roman"/>
+          <w:b/>
+          <w:sz w:val="20"/>
+          <w:szCs w:val="18"/>
+        </w:rPr>
+        <w:t>– August 2018</w:t>
       </w:r>
     </w:p>
     <w:p>
@@ -2185,19 +2341,24 @@
           <w:bottom w:val="single" w:sz="6" w:space="0" w:color="auto"/>
         </w:pBdr>
         <w:tabs>
-          <w:tab w:val="left" w:pos="180"/>
           <w:tab w:val="left" w:pos="360"/>
           <w:tab w:val="right" w:pos="10800"/>
         </w:tabs>
         <w:spacing w:after="0" w:line="100" w:lineRule="atLeast"/>
-        <w:ind w:left="360" w:hanging="360"/>
+        <w:ind w:firstLine="180"/>
         <w:contextualSpacing/>
         <w:rPr>
-          <w:rFonts w:ascii="Times New Roman" w:eastAsia="Adobe Fan Heiti Std B" w:hAnsi="Times New Roman" w:cs="Times New Roman"/>
-          <w:sz w:val="20"/>
-          <w:szCs w:val="18"/>
-        </w:rPr>
-      </w:pPr>
+          <w:sz w:val="24"/>
+        </w:rPr>
+      </w:pPr>
+      <w:r>
+        <w:rPr>
+          <w:rFonts w:ascii="Times New Roman" w:eastAsia="Adobe Fan Heiti Std B" w:hAnsi="Times New Roman" w:cs="Times New Roman"/>
+          <w:sz w:val="20"/>
+          <w:szCs w:val="18"/>
+        </w:rPr>
+        <w:t>•</w:t>
+      </w:r>
       <w:r>
         <w:rPr>
           <w:rFonts w:ascii="Times New Roman" w:eastAsia="Adobe Fan Heiti Std B" w:hAnsi="Times New Roman" w:cs="Times New Roman"/>
@@ -2205,24 +2366,41 @@
           <w:szCs w:val="18"/>
         </w:rPr>
         <w:tab/>
-        <w:t>•</w:t>
-      </w:r>
-      <w:r>
-        <w:rPr>
-          <w:rFonts w:ascii="Times New Roman" w:eastAsia="Adobe Fan Heiti Std B" w:hAnsi="Times New Roman" w:cs="Times New Roman"/>
-          <w:sz w:val="20"/>
-          <w:szCs w:val="18"/>
-        </w:rPr>
-        <w:tab/>
-        <w:t>Gave tours of the College of Engineering to groups of 10-15 students and exposed them to career options</w:t>
-      </w:r>
-      <w:r>
-        <w:rPr>
-          <w:rFonts w:ascii="Times New Roman" w:eastAsia="Adobe Fan Heiti Std B" w:hAnsi="Times New Roman" w:cs="Times New Roman"/>
-          <w:sz w:val="20"/>
-          <w:szCs w:val="18"/>
-        </w:rPr>
-        <w:t>.</w:t>
+        <w:t>Planned and executed successfully, with a budget in mind, 1-week different engineering curriculums for 3</w:t>
+      </w:r>
+      <w:r>
+        <w:rPr>
+          <w:rFonts w:ascii="Times New Roman" w:eastAsia="Adobe Fan Heiti Std B" w:hAnsi="Times New Roman" w:cs="Times New Roman"/>
+          <w:sz w:val="20"/>
+          <w:szCs w:val="18"/>
+          <w:vertAlign w:val="superscript"/>
+        </w:rPr>
+        <w:t>rd</w:t>
+      </w:r>
+      <w:r>
+        <w:rPr>
+          <w:rFonts w:ascii="Times New Roman" w:eastAsia="Adobe Fan Heiti Std B" w:hAnsi="Times New Roman" w:cs="Times New Roman"/>
+          <w:sz w:val="20"/>
+          <w:szCs w:val="18"/>
+        </w:rPr>
+        <w:t>-11</w:t>
+      </w:r>
+      <w:r>
+        <w:rPr>
+          <w:rFonts w:ascii="Times New Roman" w:eastAsia="Adobe Fan Heiti Std B" w:hAnsi="Times New Roman" w:cs="Times New Roman"/>
+          <w:sz w:val="20"/>
+          <w:szCs w:val="18"/>
+          <w:vertAlign w:val="superscript"/>
+        </w:rPr>
+        <w:t>th</w:t>
+      </w:r>
+      <w:r>
+        <w:rPr>
+          <w:rFonts w:ascii="Times New Roman" w:eastAsia="Adobe Fan Heiti Std B" w:hAnsi="Times New Roman" w:cs="Times New Roman"/>
+          <w:sz w:val="20"/>
+          <w:szCs w:val="18"/>
+        </w:rPr>
+        <w:t xml:space="preserve"> graders. </w:t>
       </w:r>
     </w:p>
     <w:p>
@@ -2232,12 +2410,11 @@
           <w:bottom w:val="single" w:sz="6" w:space="0" w:color="auto"/>
         </w:pBdr>
         <w:tabs>
-          <w:tab w:val="left" w:pos="180"/>
           <w:tab w:val="left" w:pos="360"/>
           <w:tab w:val="right" w:pos="10800"/>
         </w:tabs>
         <w:spacing w:after="0" w:line="100" w:lineRule="atLeast"/>
-        <w:ind w:left="360" w:hanging="360"/>
+        <w:ind w:firstLine="180"/>
         <w:contextualSpacing/>
         <w:rPr>
           <w:rFonts w:ascii="Times New Roman" w:eastAsia="Adobe Fan Heiti Std B" w:hAnsi="Times New Roman" w:cs="Times New Roman"/>
@@ -2251,41 +2428,34 @@
           <w:sz w:val="20"/>
           <w:szCs w:val="18"/>
         </w:rPr>
+        <w:t>•</w:t>
+      </w:r>
+      <w:r>
+        <w:rPr>
+          <w:rFonts w:ascii="Times New Roman" w:eastAsia="Adobe Fan Heiti Std B" w:hAnsi="Times New Roman" w:cs="Times New Roman"/>
+          <w:sz w:val="20"/>
+          <w:szCs w:val="18"/>
+        </w:rPr>
         <w:tab/>
-        <w:t>•</w:t>
-      </w:r>
-      <w:r>
-        <w:rPr>
-          <w:rFonts w:ascii="Times New Roman" w:eastAsia="Adobe Fan Heiti Std B" w:hAnsi="Times New Roman" w:cs="Times New Roman"/>
-          <w:sz w:val="20"/>
-          <w:szCs w:val="18"/>
-        </w:rPr>
-        <w:tab/>
-        <w:t>Successfully planned and carried out a budget</w:t>
-      </w:r>
-      <w:r>
-        <w:rPr>
-          <w:rFonts w:ascii="Times New Roman" w:eastAsia="Adobe Fan Heiti Std B" w:hAnsi="Times New Roman" w:cs="Times New Roman"/>
-          <w:sz w:val="20"/>
-          <w:szCs w:val="18"/>
-        </w:rPr>
-        <w:t xml:space="preserve"> </w:t>
-      </w:r>
-      <w:r>
-        <w:rPr>
-          <w:rFonts w:ascii="Times New Roman" w:eastAsia="Adobe Fan Heiti Std B" w:hAnsi="Times New Roman" w:cs="Times New Roman"/>
-          <w:sz w:val="20"/>
-          <w:szCs w:val="18"/>
-        </w:rPr>
-        <w:t>of $9,500</w:t>
-      </w:r>
-      <w:r>
-        <w:rPr>
-          <w:rFonts w:ascii="Times New Roman" w:eastAsia="Adobe Fan Heiti Std B" w:hAnsi="Times New Roman" w:cs="Times New Roman"/>
-          <w:sz w:val="20"/>
-          <w:szCs w:val="18"/>
-        </w:rPr>
-        <w:t xml:space="preserve"> for Spring 2018.</w:t>
+        <w:t xml:space="preserve">Created and Reviewed the schedule for </w:t>
+      </w:r>
+      <w:proofErr w:type="spellStart"/>
+      <w:r>
+        <w:rPr>
+          <w:rFonts w:ascii="Times New Roman" w:eastAsia="Adobe Fan Heiti Std B" w:hAnsi="Times New Roman" w:cs="Times New Roman"/>
+          <w:sz w:val="20"/>
+          <w:szCs w:val="18"/>
+        </w:rPr>
+        <w:t>ExciTES</w:t>
+      </w:r>
+      <w:proofErr w:type="spellEnd"/>
+      <w:r>
+        <w:rPr>
+          <w:rFonts w:ascii="Times New Roman" w:eastAsia="Adobe Fan Heiti Std B" w:hAnsi="Times New Roman" w:cs="Times New Roman"/>
+          <w:sz w:val="20"/>
+          <w:szCs w:val="18"/>
+        </w:rPr>
+        <w:t xml:space="preserve"> 2018.</w:t>
       </w:r>
     </w:p>
     <w:p>
@@ -2295,11 +2465,11 @@
           <w:bottom w:val="single" w:sz="6" w:space="0" w:color="auto"/>
         </w:pBdr>
         <w:tabs>
-          <w:tab w:val="left" w:pos="180"/>
           <w:tab w:val="left" w:pos="360"/>
           <w:tab w:val="right" w:pos="10800"/>
         </w:tabs>
         <w:spacing w:after="0" w:line="100" w:lineRule="atLeast"/>
+        <w:ind w:firstLine="180"/>
         <w:contextualSpacing/>
         <w:rPr>
           <w:rFonts w:ascii="Times New Roman" w:eastAsia="Adobe Fan Heiti Std B" w:hAnsi="Times New Roman" w:cs="Times New Roman"/>
@@ -2313,8 +2483,34 @@
           <w:sz w:val="20"/>
           <w:szCs w:val="18"/>
         </w:rPr>
+        <w:t>•</w:t>
+      </w:r>
+      <w:r>
+        <w:rPr>
+          <w:rFonts w:ascii="Times New Roman" w:eastAsia="Adobe Fan Heiti Std B" w:hAnsi="Times New Roman" w:cs="Times New Roman"/>
+          <w:sz w:val="20"/>
+          <w:szCs w:val="18"/>
+        </w:rPr>
         <w:tab/>
-        <w:t>•</w:t>
+        <w:t xml:space="preserve">Worked with 13 </w:t>
+      </w:r>
+      <w:proofErr w:type="spellStart"/>
+      <w:r>
+        <w:rPr>
+          <w:rFonts w:ascii="Times New Roman" w:eastAsia="Adobe Fan Heiti Std B" w:hAnsi="Times New Roman" w:cs="Times New Roman"/>
+          <w:sz w:val="20"/>
+          <w:szCs w:val="18"/>
+        </w:rPr>
+        <w:t>ExciTES</w:t>
+      </w:r>
+      <w:proofErr w:type="spellEnd"/>
+      <w:r>
+        <w:rPr>
+          <w:rFonts w:ascii="Times New Roman" w:eastAsia="Adobe Fan Heiti Std B" w:hAnsi="Times New Roman" w:cs="Times New Roman"/>
+          <w:sz w:val="20"/>
+          <w:szCs w:val="18"/>
+        </w:rPr>
+        <w:t xml:space="preserve"> interns, and delegated modules to be exposed to students.</w:t>
       </w:r>
       <w:r>
         <w:rPr>
@@ -2323,23 +2519,6 @@
           <w:szCs w:val="18"/>
         </w:rPr>
         <w:tab/>
-        <w:t>Consistently updated and recorded new equipment on a</w:t>
-      </w:r>
-      <w:r>
-        <w:rPr>
-          <w:rFonts w:ascii="Times New Roman" w:eastAsia="Adobe Fan Heiti Std B" w:hAnsi="Times New Roman" w:cs="Times New Roman"/>
-          <w:sz w:val="20"/>
-          <w:szCs w:val="18"/>
-        </w:rPr>
-        <w:t>n</w:t>
-      </w:r>
-      <w:r>
-        <w:rPr>
-          <w:rFonts w:ascii="Times New Roman" w:eastAsia="Adobe Fan Heiti Std B" w:hAnsi="Times New Roman" w:cs="Times New Roman"/>
-          <w:sz w:val="20"/>
-          <w:szCs w:val="18"/>
-        </w:rPr>
-        <w:t xml:space="preserve"> inventory log.</w:t>
       </w:r>
     </w:p>
     <w:p>
@@ -2992,15 +3171,6 @@
       <w:r>
         <w:rPr>
           <w:rFonts w:ascii="Times New Roman" w:eastAsia="Adobe Fan Heiti Std B" w:hAnsi="Times New Roman" w:cs="Times New Roman"/>
-          <w:b/>
-          <w:sz w:val="20"/>
-          <w:szCs w:val="18"/>
-        </w:rPr>
-        <w:t xml:space="preserve">Linux shell - </w:t>
-      </w:r>
-      <w:r>
-        <w:rPr>
-          <w:rFonts w:ascii="Times New Roman" w:eastAsia="Adobe Fan Heiti Std B" w:hAnsi="Times New Roman" w:cs="Times New Roman"/>
           <w:sz w:val="20"/>
           <w:szCs w:val="18"/>
         </w:rPr>
@@ -3012,31 +3182,41 @@
           <w:sz w:val="20"/>
           <w:szCs w:val="18"/>
         </w:rPr>
-        <w:t>user shell for a Unix operating system</w:t>
-      </w:r>
-      <w:r>
-        <w:rPr>
-          <w:rFonts w:ascii="Times New Roman" w:eastAsia="Adobe Fan Heiti Std B" w:hAnsi="Times New Roman" w:cs="Times New Roman"/>
-          <w:sz w:val="20"/>
-          <w:szCs w:val="18"/>
-        </w:rPr>
-        <w:t xml:space="preserve">. It mimicked </w:t>
-      </w:r>
-      <w:r>
-        <w:rPr>
-          <w:rFonts w:ascii="Times New Roman" w:eastAsia="Adobe Fan Heiti Std B" w:hAnsi="Times New Roman" w:cs="Times New Roman"/>
-          <w:sz w:val="20"/>
-          <w:szCs w:val="18"/>
-        </w:rPr>
-        <w:t>some of the behaviors of the bash she</w:t>
-      </w:r>
-      <w:r>
-        <w:rPr>
-          <w:rFonts w:ascii="Times New Roman" w:eastAsia="Adobe Fan Heiti Std B" w:hAnsi="Times New Roman" w:cs="Times New Roman"/>
-          <w:sz w:val="20"/>
-          <w:szCs w:val="18"/>
-        </w:rPr>
-        <w:t>ll.</w:t>
+        <w:t>packet sniffer</w:t>
+      </w:r>
+      <w:r>
+        <w:rPr>
+          <w:rFonts w:ascii="Times New Roman" w:eastAsia="Adobe Fan Heiti Std B" w:hAnsi="Times New Roman" w:cs="Times New Roman"/>
+          <w:sz w:val="20"/>
+          <w:szCs w:val="18"/>
+        </w:rPr>
+        <w:t xml:space="preserve"> using the </w:t>
+      </w:r>
+      <w:proofErr w:type="spellStart"/>
+      <w:r>
+        <w:rPr>
+          <w:rFonts w:ascii="Times New Roman" w:eastAsia="Adobe Fan Heiti Std B" w:hAnsi="Times New Roman" w:cs="Times New Roman"/>
+          <w:sz w:val="20"/>
+          <w:szCs w:val="18"/>
+        </w:rPr>
+        <w:t>pcap</w:t>
+      </w:r>
+      <w:proofErr w:type="spellEnd"/>
+      <w:r>
+        <w:rPr>
+          <w:rFonts w:ascii="Times New Roman" w:eastAsia="Adobe Fan Heiti Std B" w:hAnsi="Times New Roman" w:cs="Times New Roman"/>
+          <w:sz w:val="20"/>
+          <w:szCs w:val="18"/>
+        </w:rPr>
+        <w:t xml:space="preserve"> library, this had filtering functionalities</w:t>
+      </w:r>
+      <w:r>
+        <w:rPr>
+          <w:rFonts w:ascii="Times New Roman" w:eastAsia="Adobe Fan Heiti Std B" w:hAnsi="Times New Roman" w:cs="Times New Roman"/>
+          <w:sz w:val="20"/>
+          <w:szCs w:val="18"/>
+        </w:rPr>
+        <w:t>.</w:t>
       </w:r>
     </w:p>
     <w:p>
@@ -3053,6 +3233,7 @@
         <w:contextualSpacing/>
         <w:rPr>
           <w:rFonts w:ascii="Times New Roman" w:eastAsia="Adobe Fan Heiti Std B" w:hAnsi="Times New Roman" w:cs="Times New Roman"/>
+          <w:b/>
           <w:sz w:val="20"/>
           <w:szCs w:val="18"/>
         </w:rPr>
@@ -3072,6 +3253,82 @@
           <w:sz w:val="20"/>
           <w:szCs w:val="18"/>
         </w:rPr>
+        <w:t xml:space="preserve">Linux shell - </w:t>
+      </w:r>
+      <w:r>
+        <w:rPr>
+          <w:rFonts w:ascii="Times New Roman" w:eastAsia="Adobe Fan Heiti Std B" w:hAnsi="Times New Roman" w:cs="Times New Roman"/>
+          <w:sz w:val="20"/>
+          <w:szCs w:val="18"/>
+        </w:rPr>
+        <w:t xml:space="preserve">Developed a </w:t>
+      </w:r>
+      <w:r>
+        <w:rPr>
+          <w:rFonts w:ascii="Times New Roman" w:eastAsia="Adobe Fan Heiti Std B" w:hAnsi="Times New Roman" w:cs="Times New Roman"/>
+          <w:sz w:val="20"/>
+          <w:szCs w:val="18"/>
+        </w:rPr>
+        <w:t>user shell for a Unix operating system</w:t>
+      </w:r>
+      <w:r>
+        <w:rPr>
+          <w:rFonts w:ascii="Times New Roman" w:eastAsia="Adobe Fan Heiti Std B" w:hAnsi="Times New Roman" w:cs="Times New Roman"/>
+          <w:sz w:val="20"/>
+          <w:szCs w:val="18"/>
+        </w:rPr>
+        <w:t xml:space="preserve">. It mimicked </w:t>
+      </w:r>
+      <w:r>
+        <w:rPr>
+          <w:rFonts w:ascii="Times New Roman" w:eastAsia="Adobe Fan Heiti Std B" w:hAnsi="Times New Roman" w:cs="Times New Roman"/>
+          <w:sz w:val="20"/>
+          <w:szCs w:val="18"/>
+        </w:rPr>
+        <w:t>some of the behaviors of the bash she</w:t>
+      </w:r>
+      <w:r>
+        <w:rPr>
+          <w:rFonts w:ascii="Times New Roman" w:eastAsia="Adobe Fan Heiti Std B" w:hAnsi="Times New Roman" w:cs="Times New Roman"/>
+          <w:sz w:val="20"/>
+          <w:szCs w:val="18"/>
+        </w:rPr>
+        <w:t>ll.</w:t>
+      </w:r>
+    </w:p>
+    <w:p>
+      <w:pPr>
+        <w:pBdr>
+          <w:top w:val="single" w:sz="6" w:space="1" w:color="auto"/>
+          <w:bottom w:val="single" w:sz="6" w:space="1" w:color="auto"/>
+        </w:pBdr>
+        <w:tabs>
+          <w:tab w:val="left" w:pos="360"/>
+        </w:tabs>
+        <w:spacing w:after="0" w:line="100" w:lineRule="atLeast"/>
+        <w:ind w:firstLine="180"/>
+        <w:contextualSpacing/>
+        <w:rPr>
+          <w:rFonts w:ascii="Times New Roman" w:eastAsia="Adobe Fan Heiti Std B" w:hAnsi="Times New Roman" w:cs="Times New Roman"/>
+          <w:sz w:val="20"/>
+          <w:szCs w:val="18"/>
+        </w:rPr>
+      </w:pPr>
+      <w:r>
+        <w:rPr>
+          <w:rFonts w:ascii="Times New Roman" w:eastAsia="Adobe Fan Heiti Std B" w:hAnsi="Times New Roman" w:cs="Times New Roman"/>
+          <w:sz w:val="20"/>
+          <w:szCs w:val="18"/>
+        </w:rPr>
+        <w:t>•</w:t>
+      </w:r>
+      <w:r>
+        <w:rPr>
+          <w:rFonts w:ascii="Times New Roman" w:eastAsia="Adobe Fan Heiti Std B" w:hAnsi="Times New Roman" w:cs="Times New Roman"/>
+          <w:b/>
+          <w:sz w:val="20"/>
+          <w:szCs w:val="18"/>
+        </w:rPr>
         <w:tab/>
       </w:r>
       <w:r>
@@ -3121,7 +3378,43 @@
           <w:sz w:val="20"/>
           <w:szCs w:val="18"/>
         </w:rPr>
-        <w:t xml:space="preserve"> I used several libraries like timerLib, p2SwLib, lcdLib, and </w:t>
+        <w:t xml:space="preserve"> I used several libraries like </w:t>
+      </w:r>
+      <w:proofErr w:type="spellStart"/>
+      <w:r>
+        <w:rPr>
+          <w:rFonts w:ascii="Times New Roman" w:eastAsia="Adobe Fan Heiti Std B" w:hAnsi="Times New Roman" w:cs="Times New Roman"/>
+          <w:sz w:val="20"/>
+          <w:szCs w:val="18"/>
+        </w:rPr>
+        <w:t>timerLib</w:t>
+      </w:r>
+      <w:proofErr w:type="spellEnd"/>
+      <w:r>
+        <w:rPr>
+          <w:rFonts w:ascii="Times New Roman" w:eastAsia="Adobe Fan Heiti Std B" w:hAnsi="Times New Roman" w:cs="Times New Roman"/>
+          <w:sz w:val="20"/>
+          <w:szCs w:val="18"/>
+        </w:rPr>
+        <w:t xml:space="preserve">, p2SwLib, </w:t>
+      </w:r>
+      <w:proofErr w:type="spellStart"/>
+      <w:r>
+        <w:rPr>
+          <w:rFonts w:ascii="Times New Roman" w:eastAsia="Adobe Fan Heiti Std B" w:hAnsi="Times New Roman" w:cs="Times New Roman"/>
+          <w:sz w:val="20"/>
+          <w:szCs w:val="18"/>
+        </w:rPr>
+        <w:t>lcdLib</w:t>
+      </w:r>
+      <w:proofErr w:type="spellEnd"/>
+      <w:r>
+        <w:rPr>
+          <w:rFonts w:ascii="Times New Roman" w:eastAsia="Adobe Fan Heiti Std B" w:hAnsi="Times New Roman" w:cs="Times New Roman"/>
+          <w:sz w:val="20"/>
+          <w:szCs w:val="18"/>
+        </w:rPr>
+        <w:t xml:space="preserve">, and </w:t>
       </w:r>
       <w:r>
         <w:rPr>
@@ -3131,13 +3424,23 @@
         </w:rPr>
         <w:tab/>
       </w:r>
-      <w:r>
-        <w:rPr>
-          <w:rFonts w:ascii="Times New Roman" w:eastAsia="Adobe Fan Heiti Std B" w:hAnsi="Times New Roman" w:cs="Times New Roman"/>
-          <w:sz w:val="20"/>
-          <w:szCs w:val="18"/>
-        </w:rPr>
-        <w:t>shapeLib.</w:t>
+      <w:proofErr w:type="spellStart"/>
+      <w:r>
+        <w:rPr>
+          <w:rFonts w:ascii="Times New Roman" w:eastAsia="Adobe Fan Heiti Std B" w:hAnsi="Times New Roman" w:cs="Times New Roman"/>
+          <w:sz w:val="20"/>
+          <w:szCs w:val="18"/>
+        </w:rPr>
+        <w:t>shapeLib</w:t>
+      </w:r>
+      <w:proofErr w:type="spellEnd"/>
+      <w:r>
+        <w:rPr>
+          <w:rFonts w:ascii="Times New Roman" w:eastAsia="Adobe Fan Heiti Std B" w:hAnsi="Times New Roman" w:cs="Times New Roman"/>
+          <w:sz w:val="20"/>
+          <w:szCs w:val="18"/>
+        </w:rPr>
+        <w:t>.</w:t>
       </w:r>
     </w:p>
     <w:p>
@@ -5609,7 +5912,7 @@
   <w:style w:type="paragraph" w:default="1" w:styleId="Normal">
     <w:name w:val="Normal"/>
     <w:qFormat/>
-    <w:rsid w:val="002D691F"/>
+    <w:rsid w:val="00FE1D7E"/>
   </w:style>
   <w:style w:type="character" w:default="1" w:styleId="DefaultParagraphFont">
     <w:name w:val="Default Paragraph Font"/>

</xml_diff>